<commit_message>
Revert "Merge branch 'main' of https://github.com/SzaboRichard01/2023_Zaroprojekt"
This reverts commit 07f953e83db7ad8040e6586cebec74b14e016bd3, reversing
changes made to 402b8e9a9c0ed7fe3b1655c5a41dcc138ef3a934.
</commit_message>
<xml_diff>
--- a/Adatbázis dokumentáció.docx
+++ b/Adatbázis dokumentáció.docx
@@ -12,36 +12,48 @@
     </w:p>
     <w:p>
       <w:r>
-        <w:rPr>
-          <w:b/>
-        </w:rPr>
-        <w:t>Felhasználók</w:t>
-      </w:r>
-      <w:r>
-        <w:t xml:space="preserve">: </w:t>
-      </w:r>
-      <w:r>
-        <w:t>vezetéknév, keresztnév, e</w:t>
-      </w:r>
-      <w:r>
-        <w:t>-</w:t>
-      </w:r>
-      <w:r>
-        <w:t>mail, jelszó, profil típusa (edző/kliens)</w:t>
-      </w:r>
-      <w:r>
-        <w:t>, profilkép, nem, online-e</w:t>
+        <w:t>Első körben összeszedtük, hogy milyen adatokat és hol szeretnénk majd tárolni az adatbázisunkban.</w:t>
       </w:r>
     </w:p>
     <w:p>
       <w:r>
-        <w:t>+ bemutatkozó szöveg és</w:t>
-      </w:r>
-      <w:r>
-        <w:t xml:space="preserve"> telefonszám</w:t>
-      </w:r>
-      <w:r>
-        <w:t xml:space="preserve"> edző profil esetén</w:t>
+        <w:rPr>
+          <w:b/>
+        </w:rPr>
+        <w:t>Felhasználók</w:t>
+      </w:r>
+      <w:r>
+        <w:rPr>
+          <w:b/>
+        </w:rPr>
+        <w:t xml:space="preserve"> adatai</w:t>
+      </w:r>
+      <w:r>
+        <w:t xml:space="preserve">: </w:t>
+      </w:r>
+      <w:r>
+        <w:t xml:space="preserve">Mindenképpen szükséges eltárolnunk a felhasználók alapvető adatait, amelyek az alkalmazás működéséhez szükségesek (ilyenek </w:t>
+      </w:r>
+      <w:r>
+        <w:t xml:space="preserve">lehetnek </w:t>
+      </w:r>
+      <w:r>
+        <w:t xml:space="preserve">például: </w:t>
+      </w:r>
+      <w:r>
+        <w:t>vezetéknév, keresztnév,</w:t>
+      </w:r>
+      <w:r>
+        <w:t xml:space="preserve"> nem,</w:t>
+      </w:r>
+      <w:r>
+        <w:t xml:space="preserve"> e-mail cím, regisztrációkor megadott jelszó, profilkép, telefonszám</w:t>
+      </w:r>
+      <w:r>
+        <w:t>)</w:t>
+      </w:r>
+      <w:r>
+        <w:t>. Ezen kívül szükséges még egy bemutatkozó szöveg és a profil típusának eltárolása, mivel azt tervezzük, hogy 2 profil típus (edző vagy kliens) közül választhatnak majd a felhasználók.</w:t>
       </w:r>
     </w:p>
     <w:p>
@@ -52,7 +64,46 @@
         <w:t>Üzenet</w:t>
       </w:r>
       <w:r>
-        <w:t>: kimenő azonosító (saját), bejövő azonosító (akinek küldeni szeretnénk), az üzenet küldésének dátuma, üzenet (szöveg)</w:t>
+        <w:rPr>
+          <w:b/>
+        </w:rPr>
+        <w:t>ek</w:t>
+      </w:r>
+      <w:r>
+        <w:rPr>
+          <w:b/>
+        </w:rPr>
+        <w:t xml:space="preserve"> </w:t>
+      </w:r>
+      <w:r>
+        <w:rPr>
+          <w:b/>
+        </w:rPr>
+        <w:t>adatai</w:t>
+      </w:r>
+      <w:r>
+        <w:t xml:space="preserve">: Mivel egy edző profillal lehetőségünk van az összes regisztrált klienssel, és egy kliens profillal lehetőségünk van az összes regisztrált edzővel </w:t>
+      </w:r>
+      <w:r>
+        <w:t>privát üzenetben csevegni</w:t>
+      </w:r>
+      <w:r>
+        <w:t xml:space="preserve"> el kell tárolnunk, hogy ki küldte az üzenetet, ki</w:t>
+      </w:r>
+      <w:r>
+        <w:t>nek küldte, mikor küldte és magát az üzenet</w:t>
+      </w:r>
+      <w:r>
+        <w:t xml:space="preserve"> tartalmát</w:t>
+      </w:r>
+      <w:r>
+        <w:t xml:space="preserve"> </w:t>
+      </w:r>
+      <w:r>
+        <w:t>(üzenetet)</w:t>
+      </w:r>
+      <w:r>
+        <w:t>.</w:t>
       </w:r>
     </w:p>
     <w:p>
@@ -60,83 +111,63 @@
         <w:rPr>
           <w:b/>
         </w:rPr>
-        <w:t>Edzésterv</w:t>
-      </w:r>
-      <w:r>
-        <w:t>: neve, leírása</w:t>
+        <w:t>Edző-Kliens felkérések</w:t>
+      </w:r>
+      <w:r>
+        <w:rPr>
+          <w:b/>
+        </w:rPr>
+        <w:t>/kapcsolatok</w:t>
+      </w:r>
+      <w:r>
+        <w:t xml:space="preserve">: </w:t>
+      </w:r>
+      <w:r>
+        <w:t xml:space="preserve">Minden regisztrált felhasználónak lehetősége van az ő profiljával ellentétes típusú profillal </w:t>
+      </w:r>
+      <w:r>
+        <w:t xml:space="preserve">(tehát </w:t>
+      </w:r>
+      <w:r>
+        <w:t>edző csak klienssel és kliens csak edzővel veheti fel a kapcsolatot</w:t>
+      </w:r>
+      <w:r>
+        <w:t xml:space="preserve">) </w:t>
+      </w:r>
+      <w:r>
+        <w:t>edző-kliens kapcsolatot kezdeményezni.</w:t>
+      </w:r>
+      <w:r>
+        <w:t xml:space="preserve"> Ez alapján el kell majd tárolnunk, hogy ki kezdeményezte a kapcsolatot, kivel, a felkérés(kapcsolat kezdeményezése) dátumát, elfogadta-e a kiválasztott személy és amint elfogadta eltároljuk még a kapcsolat kezdetének dátumát.</w:t>
       </w:r>
     </w:p>
     <w:p>
-      <w:pPr>
-        <w:pStyle w:val="Listaszerbekezds"/>
-        <w:numPr>
-          <w:ilvl w:val="0"/>
-          <w:numId w:val="1"/>
-        </w:numPr>
-        <w:ind w:left="851"/>
-      </w:pPr>
-      <w:r>
-        <w:rPr>
-          <w:b/>
-        </w:rPr>
-        <w:t>Edzés</w:t>
-      </w:r>
-      <w:r>
-        <w:rPr>
-          <w:b/>
-        </w:rPr>
-        <w:t xml:space="preserve"> rész</w:t>
+      <w:r>
+        <w:rPr>
+          <w:b/>
+        </w:rPr>
+        <w:t>Edzésterv</w:t>
+      </w:r>
+      <w:r>
+        <w:rPr>
+          <w:b/>
+        </w:rPr>
+        <w:t xml:space="preserve"> adatai</w:t>
       </w:r>
       <w:r>
         <w:t xml:space="preserve">: </w:t>
       </w:r>
       <w:r>
-        <w:t>nap</w:t>
-      </w:r>
-      <w:r>
-        <w:t>, edzésterv</w:t>
-      </w:r>
-    </w:p>
-    <w:p>
-      <w:pPr>
-        <w:pStyle w:val="Listaszerbekezds"/>
-        <w:numPr>
-          <w:ilvl w:val="0"/>
-          <w:numId w:val="1"/>
-        </w:numPr>
-        <w:ind w:left="851"/>
-      </w:pPr>
-      <w:r>
-        <w:rPr>
-          <w:b/>
-        </w:rPr>
-        <w:t>Étrend rész</w:t>
-      </w:r>
-      <w:r>
-        <w:t xml:space="preserve">: </w:t>
-      </w:r>
-      <w:r>
-        <w:t>nap</w:t>
-      </w:r>
-      <w:r>
-        <w:t>, értend</w:t>
-      </w:r>
-    </w:p>
-    <w:p>
-      <w:r>
-        <w:rPr>
-          <w:b/>
-        </w:rPr>
-        <w:t>Edző-Kliens felkérések</w:t>
-      </w:r>
-      <w:r>
-        <w:rPr>
-          <w:b/>
-        </w:rPr>
-        <w:t>/kapcsolatok</w:t>
-      </w:r>
-      <w:r>
-        <w:t>: küldő azonosítója, fogadó azonosítója, elfogadva/elutasítva, felkérés dátuma, kapcsolat kezdete (dátum az elfogadás pillanatában)</w:t>
+        <w:t>Az előbb említett kapcsolatok lényege, hogy az edző edzéstervet és étrendet küldhessen a kliensének.</w:t>
+      </w:r>
+      <w:r>
+        <w:t xml:space="preserve"> </w:t>
+      </w:r>
+      <w:r>
+        <w:t>Tehát egy tervnek eltároljuk majd az edző által megadott terv nevét és annak leírását. Az terv edzés részénél eltároljuk majd, hogy melyik napra szól az adott edzés és az adott edzés leírását (teendőket, feladatokat).</w:t>
+      </w:r>
+      <w:r>
+        <w:t xml:space="preserve"> Az edző részhez hasonlóan az étrendben is eltároljuk, hogy melyik napra szól és mi az adott napra az étrend.</w:t>
       </w:r>
     </w:p>
     <w:p>
@@ -149,76 +180,175 @@
     </w:p>
     <w:p>
       <w:r>
+        <w:rPr>
+          <w:b/>
+        </w:rPr>
         <w:t>Felhasználók tábla:</w:t>
+      </w:r>
+      <w:r>
+        <w:t xml:space="preserve"> Úgy döntöttünk, hogy a felhasználók adatait 1 táblában tároljuk el, mert szinte teljesen egyforma adatokat tárolunk el edző és kliens profilról is.</w:t>
+      </w:r>
+      <w:r>
+        <w:t xml:space="preserve"> Tehát a felhasználók táblában fog szerepelni a vezetéknév, keresztnév, nem, e-mail cím, jelszó, profil típusa, profilkép, bemutatkozó szöveg, telefonszám.</w:t>
       </w:r>
     </w:p>
     <w:p>
       <w:r>
-        <w:t>vezetéknév, keresztnév, e</w:t>
-      </w:r>
-      <w:r>
-        <w:t>-</w:t>
-      </w:r>
-      <w:r>
-        <w:t xml:space="preserve">mail, jelszó, profil típusa, </w:t>
-      </w:r>
-      <w:r>
-        <w:t>profilkép, nem</w:t>
-      </w:r>
-      <w:r>
-        <w:t>, online</w:t>
-      </w:r>
-      <w:r>
-        <w:t>, bemutatkozó szöveg, telefonszám</w:t>
+        <w:rPr>
+          <w:b/>
+        </w:rPr>
+        <w:t>Üzenet</w:t>
+      </w:r>
+      <w:r>
+        <w:rPr>
+          <w:b/>
+        </w:rPr>
+        <w:t>ek</w:t>
+      </w:r>
+      <w:r>
+        <w:rPr>
+          <w:b/>
+        </w:rPr>
+        <w:t xml:space="preserve"> tábla</w:t>
+      </w:r>
+      <w:r>
+        <w:t>: Az ü</w:t>
+      </w:r>
+      <w:r>
+        <w:t>zenetek táblában fog szerepelni,</w:t>
+      </w:r>
+      <w:r>
+        <w:t xml:space="preserve"> </w:t>
+      </w:r>
+      <w:r>
+        <w:t>hogy ki küldte az üzenetet, kinek küldte, mikor küldte és magát az üzenet tartalmát (üzenetet).</w:t>
       </w:r>
     </w:p>
     <w:p>
       <w:r>
-        <w:t>Üzenet tábla: kimenő azonosító, bejövő azonosító, az üzenet küldésének dátuma, üzenet</w:t>
+        <w:rPr>
+          <w:b/>
+        </w:rPr>
+        <w:t xml:space="preserve">Edző-Kliens </w:t>
+      </w:r>
+      <w:r>
+        <w:rPr>
+          <w:b/>
+        </w:rPr>
+        <w:t xml:space="preserve">kapcsolatok </w:t>
+      </w:r>
+      <w:r>
+        <w:rPr>
+          <w:b/>
+        </w:rPr>
+        <w:t>tábla:</w:t>
+      </w:r>
+      <w:r>
+        <w:rPr>
+          <w:b/>
+        </w:rPr>
+        <w:t xml:space="preserve"> </w:t>
+      </w:r>
+      <w:r>
+        <w:t xml:space="preserve">Ez a tábla tartalmazza, hogy ki </w:t>
+      </w:r>
+      <w:r>
+        <w:t>kezdeményezte a kapcsolatot, kivel, a felkérés</w:t>
+      </w:r>
+      <w:r>
+        <w:t xml:space="preserve"> </w:t>
+      </w:r>
+      <w:r>
+        <w:t xml:space="preserve">dátumát, elfogadta-e a kiválasztott személy és </w:t>
+      </w:r>
+      <w:r>
+        <w:t xml:space="preserve">a </w:t>
+      </w:r>
+      <w:r>
+        <w:t>kapcsolat kezdetének dátumát.</w:t>
       </w:r>
     </w:p>
     <w:p>
       <w:r>
-        <w:t>Edző-Kliens tábla: küldő azonosítója, fogadó azonosítója, elfogadva/elutasítva, felkérés dátuma, kapcsolat kezdete</w:t>
+        <w:rPr>
+          <w:b/>
+        </w:rPr>
+        <w:t>T</w:t>
+      </w:r>
+      <w:r>
+        <w:rPr>
+          <w:b/>
+        </w:rPr>
+        <w:t>erv tábla</w:t>
+      </w:r>
+      <w:r>
+        <w:rPr>
+          <w:b/>
+        </w:rPr>
+        <w:t>:</w:t>
+      </w:r>
+      <w:r>
+        <w:t xml:space="preserve"> </w:t>
+      </w:r>
+      <w:r>
+        <w:t xml:space="preserve">Itt tárjuk </w:t>
+      </w:r>
+      <w:r>
+        <w:t>az edző által megadott terv nevét és annak leírását.</w:t>
       </w:r>
     </w:p>
     <w:p>
       <w:r>
-        <w:t>Edzésterv tábla</w:t>
-      </w:r>
-      <w:r>
-        <w:t>: név, leírás</w:t>
+        <w:rPr>
+          <w:b/>
+        </w:rPr>
+        <w:t>Edzés tábla:</w:t>
+      </w:r>
+      <w:r>
+        <w:t xml:space="preserve"> </w:t>
+      </w:r>
+      <w:r>
+        <w:t>Ez a tábla tartalmazza az edzéstervet, itt el van tárolva az edzés leírása (feladatok)</w:t>
+      </w:r>
+      <w:r>
+        <w:t xml:space="preserve"> és hogy melyik napra szól az adott edzés.</w:t>
       </w:r>
     </w:p>
     <w:p>
       <w:r>
-        <w:t>Edzés tábla: nap, terv</w:t>
-      </w:r>
-    </w:p>
-    <w:p>
-      <w:r>
+        <w:rPr>
+          <w:b/>
+        </w:rPr>
         <w:t>Étrend tábla</w:t>
       </w:r>
       <w:r>
-        <w:t>: nap, étrend</w:t>
+        <w:rPr>
+          <w:b/>
+        </w:rPr>
+        <w:t>:</w:t>
+      </w:r>
+      <w:r>
+        <w:t xml:space="preserve"> Ez a tábla az étrendet tartalmazza, tehát hogy melyik napra szól az étrend és az étrend leírását az adott napra.</w:t>
       </w:r>
     </w:p>
     <w:p>
       <w:pPr>
         <w:pStyle w:val="Cmsor1"/>
+        <w:pageBreakBefore/>
       </w:pPr>
       <w:r>
+        <w:lastRenderedPageBreak/>
         <w:t>Információs elemek oszlopokká alakítása</w:t>
       </w:r>
     </w:p>
     <w:tbl>
       <w:tblPr>
         <w:tblStyle w:val="Rcsostblzat"/>
-        <w:tblW w:w="0" w:type="auto"/>
+        <w:tblW w:w="4081" w:type="dxa"/>
         <w:tblLook w:val="04A0" w:firstRow="1" w:lastRow="0" w:firstColumn="1" w:lastColumn="0" w:noHBand="0" w:noVBand="1"/>
       </w:tblPr>
       <w:tblGrid>
-        <w:gridCol w:w="9062"/>
+        <w:gridCol w:w="4081"/>
       </w:tblGrid>
       <w:tr>
         <w:trPr>
@@ -226,7 +356,7 @@
         </w:trPr>
         <w:tc>
           <w:tcPr>
-            <w:tcW w:w="9062" w:type="dxa"/>
+            <w:tcW w:w="0" w:type="auto"/>
             <w:shd w:val="clear" w:color="auto" w:fill="AEAAAA" w:themeFill="background2" w:themeFillShade="BF"/>
           </w:tcPr>
           <w:p>
@@ -242,7 +372,7 @@
         </w:trPr>
         <w:tc>
           <w:tcPr>
-            <w:tcW w:w="9062" w:type="dxa"/>
+            <w:tcW w:w="0" w:type="auto"/>
             <w:shd w:val="clear" w:color="auto" w:fill="00B0F0"/>
           </w:tcPr>
           <w:p>
@@ -258,7 +388,7 @@
         </w:trPr>
         <w:tc>
           <w:tcPr>
-            <w:tcW w:w="9062" w:type="dxa"/>
+            <w:tcW w:w="0" w:type="auto"/>
           </w:tcPr>
           <w:p>
             <w:r>
@@ -273,7 +403,7 @@
         </w:trPr>
         <w:tc>
           <w:tcPr>
-            <w:tcW w:w="9062" w:type="dxa"/>
+            <w:tcW w:w="0" w:type="auto"/>
           </w:tcPr>
           <w:p>
             <w:r>
@@ -288,11 +418,11 @@
         </w:trPr>
         <w:tc>
           <w:tcPr>
-            <w:tcW w:w="9062" w:type="dxa"/>
-          </w:tcPr>
-          <w:p>
-            <w:r>
-              <w:t>e-mail</w:t>
+            <w:tcW w:w="0" w:type="auto"/>
+          </w:tcPr>
+          <w:p>
+            <w:r>
+              <w:t>nem</w:t>
             </w:r>
           </w:p>
         </w:tc>
@@ -303,11 +433,11 @@
         </w:trPr>
         <w:tc>
           <w:tcPr>
-            <w:tcW w:w="9062" w:type="dxa"/>
-          </w:tcPr>
-          <w:p>
-            <w:r>
-              <w:t>jelszó</w:t>
+            <w:tcW w:w="0" w:type="auto"/>
+          </w:tcPr>
+          <w:p>
+            <w:r>
+              <w:t>e-mail</w:t>
             </w:r>
           </w:p>
         </w:tc>
@@ -318,11 +448,11 @@
         </w:trPr>
         <w:tc>
           <w:tcPr>
-            <w:tcW w:w="9062" w:type="dxa"/>
-          </w:tcPr>
-          <w:p>
-            <w:r>
-              <w:t>profil típus</w:t>
+            <w:tcW w:w="0" w:type="auto"/>
+          </w:tcPr>
+          <w:p>
+            <w:r>
+              <w:t>jelszó</w:t>
             </w:r>
           </w:p>
         </w:tc>
@@ -333,11 +463,11 @@
         </w:trPr>
         <w:tc>
           <w:tcPr>
-            <w:tcW w:w="9062" w:type="dxa"/>
-          </w:tcPr>
-          <w:p>
-            <w:r>
-              <w:t>profilkép</w:t>
+            <w:tcW w:w="0" w:type="auto"/>
+          </w:tcPr>
+          <w:p>
+            <w:r>
+              <w:t>profil típus</w:t>
             </w:r>
           </w:p>
         </w:tc>
@@ -348,11 +478,11 @@
         </w:trPr>
         <w:tc>
           <w:tcPr>
-            <w:tcW w:w="9062" w:type="dxa"/>
-          </w:tcPr>
-          <w:p>
-            <w:r>
-              <w:t>nem</w:t>
+            <w:tcW w:w="0" w:type="auto"/>
+          </w:tcPr>
+          <w:p>
+            <w:r>
+              <w:t>profilkép</w:t>
             </w:r>
           </w:p>
         </w:tc>
@@ -363,11 +493,11 @@
         </w:trPr>
         <w:tc>
           <w:tcPr>
-            <w:tcW w:w="9062" w:type="dxa"/>
-          </w:tcPr>
-          <w:p>
-            <w:r>
-              <w:t>online</w:t>
+            <w:tcW w:w="0" w:type="auto"/>
+          </w:tcPr>
+          <w:p>
+            <w:r>
+              <w:t>bemutatkozó</w:t>
             </w:r>
           </w:p>
         </w:tc>
@@ -378,26 +508,117 @@
         </w:trPr>
         <w:tc>
           <w:tcPr>
-            <w:tcW w:w="9062" w:type="dxa"/>
-          </w:tcPr>
-          <w:p>
-            <w:r>
-              <w:t>bemutatkozó</w:t>
-            </w:r>
-          </w:p>
-        </w:tc>
-      </w:tr>
+            <w:tcW w:w="0" w:type="auto"/>
+          </w:tcPr>
+          <w:p>
+            <w:r>
+              <w:t>telefon</w:t>
+            </w:r>
+          </w:p>
+        </w:tc>
+      </w:tr>
+    </w:tbl>
+    <w:tbl>
+      <w:tblPr>
+        <w:tblStyle w:val="Rcsostblzat"/>
+        <w:tblpPr w:leftFromText="141" w:rightFromText="141" w:vertAnchor="text" w:horzAnchor="page" w:tblpX="5926" w:tblpY="-3081"/>
+        <w:tblW w:w="0" w:type="auto"/>
+        <w:tblLayout w:type="fixed"/>
+        <w:tblLook w:val="04A0" w:firstRow="1" w:lastRow="0" w:firstColumn="1" w:lastColumn="0" w:noHBand="0" w:noVBand="1"/>
+      </w:tblPr>
+      <w:tblGrid>
+        <w:gridCol w:w="2585"/>
+      </w:tblGrid>
       <w:tr>
         <w:trPr>
-          <w:trHeight w:val="269"/>
+          <w:trHeight w:val="294"/>
         </w:trPr>
         <w:tc>
           <w:tcPr>
-            <w:tcW w:w="9062" w:type="dxa"/>
-          </w:tcPr>
-          <w:p>
-            <w:r>
-              <w:t>telefon</w:t>
+            <w:tcW w:w="2585" w:type="dxa"/>
+            <w:shd w:val="clear" w:color="auto" w:fill="AEAAAA" w:themeFill="background2" w:themeFillShade="BF"/>
+          </w:tcPr>
+          <w:p>
+            <w:r>
+              <w:t>Üzenet</w:t>
+            </w:r>
+          </w:p>
+        </w:tc>
+      </w:tr>
+      <w:tr>
+        <w:trPr>
+          <w:trHeight w:val="277"/>
+        </w:trPr>
+        <w:tc>
+          <w:tcPr>
+            <w:tcW w:w="2585" w:type="dxa"/>
+            <w:shd w:val="clear" w:color="auto" w:fill="00B0F0"/>
+          </w:tcPr>
+          <w:p>
+            <w:r>
+              <w:t>üzenet id</w:t>
+            </w:r>
+          </w:p>
+        </w:tc>
+      </w:tr>
+      <w:tr>
+        <w:trPr>
+          <w:trHeight w:val="294"/>
+        </w:trPr>
+        <w:tc>
+          <w:tcPr>
+            <w:tcW w:w="2585" w:type="dxa"/>
+            <w:shd w:val="clear" w:color="auto" w:fill="FFC000"/>
+          </w:tcPr>
+          <w:p>
+            <w:r>
+              <w:t>kimenő id</w:t>
+            </w:r>
+          </w:p>
+        </w:tc>
+      </w:tr>
+      <w:tr>
+        <w:trPr>
+          <w:trHeight w:val="277"/>
+        </w:trPr>
+        <w:tc>
+          <w:tcPr>
+            <w:tcW w:w="2585" w:type="dxa"/>
+            <w:shd w:val="clear" w:color="auto" w:fill="FFC000"/>
+          </w:tcPr>
+          <w:p>
+            <w:r>
+              <w:t>bejövő id</w:t>
+            </w:r>
+          </w:p>
+        </w:tc>
+      </w:tr>
+      <w:tr>
+        <w:trPr>
+          <w:trHeight w:val="294"/>
+        </w:trPr>
+        <w:tc>
+          <w:tcPr>
+            <w:tcW w:w="2585" w:type="dxa"/>
+          </w:tcPr>
+          <w:p>
+            <w:r>
+              <w:t>mikor</w:t>
+            </w:r>
+          </w:p>
+        </w:tc>
+      </w:tr>
+      <w:tr>
+        <w:trPr>
+          <w:trHeight w:val="277"/>
+        </w:trPr>
+        <w:tc>
+          <w:tcPr>
+            <w:tcW w:w="2585" w:type="dxa"/>
+          </w:tcPr>
+          <w:p>
+            <w:r>
+              <w:t>üzenet</w:t>
             </w:r>
           </w:p>
         </w:tc>
@@ -411,84 +632,119 @@
         <w:tblLook w:val="04A0" w:firstRow="1" w:lastRow="0" w:firstColumn="1" w:lastColumn="0" w:noHBand="0" w:noVBand="1"/>
       </w:tblPr>
       <w:tblGrid>
-        <w:gridCol w:w="9062"/>
+        <w:gridCol w:w="7719"/>
       </w:tblGrid>
       <w:tr>
         <w:tc>
           <w:tcPr>
-            <w:tcW w:w="9062" w:type="dxa"/>
+            <w:tcW w:w="0" w:type="auto"/>
             <w:shd w:val="clear" w:color="auto" w:fill="AEAAAA" w:themeFill="background2" w:themeFillShade="BF"/>
           </w:tcPr>
           <w:p>
             <w:r>
-              <w:t>Üzenet</w:t>
-            </w:r>
-          </w:p>
-        </w:tc>
-      </w:tr>
-      <w:tr>
-        <w:tc>
-          <w:tcPr>
-            <w:tcW w:w="9062" w:type="dxa"/>
+              <w:t>Edző Kliens</w:t>
+            </w:r>
+            <w:r>
+              <w:t xml:space="preserve"> kapcs</w:t>
+            </w:r>
+            <w:r>
+              <w:t>olat</w:t>
+            </w:r>
+          </w:p>
+        </w:tc>
+      </w:tr>
+      <w:tr>
+        <w:tc>
+          <w:tcPr>
+            <w:tcW w:w="0" w:type="auto"/>
             <w:shd w:val="clear" w:color="auto" w:fill="00B0F0"/>
           </w:tcPr>
           <w:p>
             <w:r>
-              <w:t>üzenet id</w:t>
-            </w:r>
-          </w:p>
-        </w:tc>
-      </w:tr>
-      <w:tr>
-        <w:tc>
-          <w:tcPr>
-            <w:tcW w:w="9062" w:type="dxa"/>
+              <w:t>ekkapcs id</w:t>
+            </w:r>
+          </w:p>
+        </w:tc>
+      </w:tr>
+      <w:tr>
+        <w:tc>
+          <w:tcPr>
+            <w:tcW w:w="0" w:type="auto"/>
             <w:shd w:val="clear" w:color="auto" w:fill="FFC000"/>
           </w:tcPr>
           <w:p>
             <w:r>
-              <w:t>kimenő id</w:t>
-            </w:r>
-          </w:p>
-        </w:tc>
-      </w:tr>
-      <w:tr>
-        <w:tc>
-          <w:tcPr>
-            <w:tcW w:w="9062" w:type="dxa"/>
+              <w:t>kuldő id</w:t>
+            </w:r>
+            <w:r>
+              <w:t xml:space="preserve"> (kapcsolat kezdeményezőjének azonosítója</w:t>
+            </w:r>
+            <w:r>
+              <w:t xml:space="preserve"> [felkérő/küldő]</w:t>
+            </w:r>
+            <w:r>
+              <w:t>)</w:t>
+            </w:r>
+          </w:p>
+        </w:tc>
+      </w:tr>
+      <w:tr>
+        <w:tc>
+          <w:tcPr>
+            <w:tcW w:w="0" w:type="auto"/>
             <w:shd w:val="clear" w:color="auto" w:fill="FFC000"/>
           </w:tcPr>
           <w:p>
             <w:r>
-              <w:lastRenderedPageBreak/>
-              <w:t>bejövő id</w:t>
-            </w:r>
-          </w:p>
-        </w:tc>
-      </w:tr>
-      <w:tr>
-        <w:tc>
-          <w:tcPr>
-            <w:tcW w:w="9062" w:type="dxa"/>
-          </w:tcPr>
-          <w:p>
-            <w:r>
-              <w:t>mikor</w:t>
-            </w:r>
-          </w:p>
-        </w:tc>
-      </w:tr>
-      <w:tr>
-        <w:tc>
-          <w:tcPr>
-            <w:tcW w:w="9062" w:type="dxa"/>
-          </w:tcPr>
-          <w:p>
-            <w:r>
-              <w:t>ü</w:t>
-            </w:r>
-            <w:r>
-              <w:t>zenet</w:t>
+              <w:t>fogadó id</w:t>
+            </w:r>
+            <w:r>
+              <w:t xml:space="preserve"> (annak azonosítója akivel kezdeményezni szeretné a kapcsolatot</w:t>
+            </w:r>
+            <w:r>
+              <w:t xml:space="preserve"> [fogadó]</w:t>
+            </w:r>
+            <w:r>
+              <w:t>)</w:t>
+            </w:r>
+          </w:p>
+        </w:tc>
+      </w:tr>
+      <w:tr>
+        <w:tc>
+          <w:tcPr>
+            <w:tcW w:w="0" w:type="auto"/>
+          </w:tcPr>
+          <w:p>
+            <w:r>
+              <w:t>elfogadva</w:t>
+            </w:r>
+            <w:r>
+              <w:t xml:space="preserve"> (elfogadva vagy elutasítva [true/false])</w:t>
+            </w:r>
+          </w:p>
+        </w:tc>
+      </w:tr>
+      <w:tr>
+        <w:tc>
+          <w:tcPr>
+            <w:tcW w:w="0" w:type="auto"/>
+          </w:tcPr>
+          <w:p>
+            <w:r>
+              <w:t>felkérés dátuma</w:t>
+            </w:r>
+          </w:p>
+        </w:tc>
+      </w:tr>
+      <w:tr>
+        <w:tc>
+          <w:tcPr>
+            <w:tcW w:w="0" w:type="auto"/>
+          </w:tcPr>
+          <w:p>
+            <w:r>
+              <w:t>kapcsolat kezdetének dátuma</w:t>
             </w:r>
           </w:p>
         </w:tc>
@@ -502,95 +758,147 @@
         <w:tblLook w:val="04A0" w:firstRow="1" w:lastRow="0" w:firstColumn="1" w:lastColumn="0" w:noHBand="0" w:noVBand="1"/>
       </w:tblPr>
       <w:tblGrid>
-        <w:gridCol w:w="9062"/>
+        <w:gridCol w:w="1299"/>
       </w:tblGrid>
       <w:tr>
         <w:tc>
           <w:tcPr>
-            <w:tcW w:w="9062" w:type="dxa"/>
+            <w:tcW w:w="0" w:type="auto"/>
             <w:shd w:val="clear" w:color="auto" w:fill="AEAAAA" w:themeFill="background2" w:themeFillShade="BF"/>
           </w:tcPr>
           <w:p>
             <w:r>
-              <w:t>Edző Kliens</w:t>
-            </w:r>
-            <w:r>
-              <w:t xml:space="preserve"> kapcs</w:t>
-            </w:r>
-          </w:p>
-        </w:tc>
-      </w:tr>
-      <w:tr>
-        <w:tc>
-          <w:tcPr>
-            <w:tcW w:w="9062" w:type="dxa"/>
+              <w:t>Terv</w:t>
+            </w:r>
+          </w:p>
+        </w:tc>
+      </w:tr>
+      <w:tr>
+        <w:tc>
+          <w:tcPr>
+            <w:tcW w:w="0" w:type="auto"/>
             <w:shd w:val="clear" w:color="auto" w:fill="00B0F0"/>
           </w:tcPr>
           <w:p>
             <w:r>
+              <w:t>edzésterv id</w:t>
+            </w:r>
+          </w:p>
+        </w:tc>
+      </w:tr>
+      <w:tr>
+        <w:tc>
+          <w:tcPr>
+            <w:tcW w:w="0" w:type="auto"/>
+          </w:tcPr>
+          <w:p>
+            <w:r>
+              <w:t>neve</w:t>
+            </w:r>
+          </w:p>
+        </w:tc>
+      </w:tr>
+      <w:tr>
+        <w:tc>
+          <w:tcPr>
+            <w:tcW w:w="0" w:type="auto"/>
+          </w:tcPr>
+          <w:p>
+            <w:r>
+              <w:t>leírása</w:t>
+            </w:r>
+          </w:p>
+        </w:tc>
+      </w:tr>
+      <w:tr>
+        <w:tc>
+          <w:tcPr>
+            <w:tcW w:w="0" w:type="auto"/>
+            <w:shd w:val="clear" w:color="auto" w:fill="FFC000"/>
+          </w:tcPr>
+          <w:p>
+            <w:r>
               <w:t>ekkapcs id</w:t>
             </w:r>
           </w:p>
         </w:tc>
       </w:tr>
-      <w:tr>
-        <w:tc>
-          <w:tcPr>
-            <w:tcW w:w="9062" w:type="dxa"/>
+    </w:tbl>
+    <w:tbl>
+      <w:tblPr>
+        <w:tblStyle w:val="Rcsostblzat"/>
+        <w:tblpPr w:leftFromText="141" w:rightFromText="141" w:vertAnchor="text" w:horzAnchor="page" w:tblpX="2986" w:tblpY="-1423"/>
+        <w:tblW w:w="0" w:type="auto"/>
+        <w:tblLook w:val="04A0" w:firstRow="1" w:lastRow="0" w:firstColumn="1" w:lastColumn="0" w:noHBand="0" w:noVBand="1"/>
+      </w:tblPr>
+      <w:tblGrid>
+        <w:gridCol w:w="3752"/>
+      </w:tblGrid>
+      <w:tr>
+        <w:tc>
+          <w:tcPr>
+            <w:tcW w:w="0" w:type="auto"/>
+            <w:shd w:val="clear" w:color="auto" w:fill="AEAAAA" w:themeFill="background2" w:themeFillShade="BF"/>
+          </w:tcPr>
+          <w:p>
+            <w:r>
+              <w:t>Edzés</w:t>
+            </w:r>
+          </w:p>
+        </w:tc>
+      </w:tr>
+      <w:tr>
+        <w:tc>
+          <w:tcPr>
+            <w:tcW w:w="0" w:type="auto"/>
+            <w:shd w:val="clear" w:color="auto" w:fill="00B0F0"/>
+          </w:tcPr>
+          <w:p>
+            <w:r>
+              <w:t>edzes_id</w:t>
+            </w:r>
+          </w:p>
+        </w:tc>
+      </w:tr>
+      <w:tr>
+        <w:tc>
+          <w:tcPr>
+            <w:tcW w:w="0" w:type="auto"/>
+          </w:tcPr>
+          <w:p>
+            <w:r>
+              <w:t>nap</w:t>
+            </w:r>
+          </w:p>
+        </w:tc>
+      </w:tr>
+      <w:tr>
+        <w:tc>
+          <w:tcPr>
+            <w:tcW w:w="0" w:type="auto"/>
+          </w:tcPr>
+          <w:p>
+            <w:r>
+              <w:t>edzésterv (</w:t>
+            </w:r>
+            <w:r>
+              <w:t>edzés</w:t>
+            </w:r>
+            <w:r>
+              <w:t xml:space="preserve"> leírása az adott napra)</w:t>
+            </w:r>
+          </w:p>
+        </w:tc>
+      </w:tr>
+      <w:tr>
+        <w:tc>
+          <w:tcPr>
+            <w:tcW w:w="0" w:type="auto"/>
             <w:shd w:val="clear" w:color="auto" w:fill="FFC000"/>
           </w:tcPr>
           <w:p>
             <w:r>
-              <w:t>kuldő id</w:t>
-            </w:r>
-          </w:p>
-        </w:tc>
-      </w:tr>
-      <w:tr>
-        <w:tc>
-          <w:tcPr>
-            <w:tcW w:w="9062" w:type="dxa"/>
-            <w:shd w:val="clear" w:color="auto" w:fill="FFC000"/>
-          </w:tcPr>
-          <w:p>
-            <w:r>
-              <w:t>fogadó id</w:t>
-            </w:r>
-          </w:p>
-        </w:tc>
-      </w:tr>
-      <w:tr>
-        <w:tc>
-          <w:tcPr>
-            <w:tcW w:w="9062" w:type="dxa"/>
-          </w:tcPr>
-          <w:p>
-            <w:r>
-              <w:t>elfogadva</w:t>
-            </w:r>
-          </w:p>
-        </w:tc>
-      </w:tr>
-      <w:tr>
-        <w:tc>
-          <w:tcPr>
-            <w:tcW w:w="9062" w:type="dxa"/>
-          </w:tcPr>
-          <w:p>
-            <w:r>
-              <w:t>felkérés dátuma</w:t>
-            </w:r>
-          </w:p>
-        </w:tc>
-      </w:tr>
-      <w:tr>
-        <w:tc>
-          <w:tcPr>
-            <w:tcW w:w="9062" w:type="dxa"/>
-          </w:tcPr>
-          <w:p>
-            <w:r>
-              <w:t>kapcsolat kezdete</w:t>
+              <w:t>edzésterv id</w:t>
             </w:r>
           </w:p>
         </w:tc>
@@ -604,224 +912,137 @@
         <w:tblLook w:val="04A0" w:firstRow="1" w:lastRow="0" w:firstColumn="1" w:lastColumn="0" w:noHBand="0" w:noVBand="1"/>
       </w:tblPr>
       <w:tblGrid>
-        <w:gridCol w:w="9062"/>
+        <w:gridCol w:w="2795"/>
       </w:tblGrid>
       <w:tr>
         <w:tc>
           <w:tcPr>
-            <w:tcW w:w="9062" w:type="dxa"/>
+            <w:tcW w:w="0" w:type="auto"/>
             <w:shd w:val="clear" w:color="auto" w:fill="AEAAAA" w:themeFill="background2" w:themeFillShade="BF"/>
           </w:tcPr>
           <w:p>
             <w:r>
-              <w:t>Edzésterv</w:t>
-            </w:r>
-          </w:p>
-        </w:tc>
-      </w:tr>
-      <w:tr>
-        <w:tc>
-          <w:tcPr>
-            <w:tcW w:w="9062" w:type="dxa"/>
+              <w:t>Étrend</w:t>
+            </w:r>
+          </w:p>
+        </w:tc>
+      </w:tr>
+      <w:tr>
+        <w:tc>
+          <w:tcPr>
+            <w:tcW w:w="0" w:type="auto"/>
             <w:shd w:val="clear" w:color="auto" w:fill="00B0F0"/>
           </w:tcPr>
           <w:p>
             <w:r>
+              <w:t>étrend id</w:t>
+            </w:r>
+          </w:p>
+        </w:tc>
+      </w:tr>
+      <w:tr>
+        <w:tc>
+          <w:tcPr>
+            <w:tcW w:w="0" w:type="auto"/>
+          </w:tcPr>
+          <w:p>
+            <w:r>
+              <w:t>nap</w:t>
+            </w:r>
+          </w:p>
+        </w:tc>
+      </w:tr>
+      <w:tr>
+        <w:tc>
+          <w:tcPr>
+            <w:tcW w:w="0" w:type="auto"/>
+          </w:tcPr>
+          <w:p>
+            <w:r>
+              <w:t>étrend</w:t>
+            </w:r>
+            <w:r>
+              <w:t xml:space="preserve"> leírása az adott napra</w:t>
+            </w:r>
+          </w:p>
+        </w:tc>
+      </w:tr>
+      <w:tr>
+        <w:tc>
+          <w:tcPr>
+            <w:tcW w:w="0" w:type="auto"/>
+            <w:shd w:val="clear" w:color="auto" w:fill="FFC000"/>
+          </w:tcPr>
+          <w:p>
+            <w:r>
               <w:t>edzésterv id</w:t>
             </w:r>
           </w:p>
         </w:tc>
       </w:tr>
-      <w:tr>
-        <w:tc>
-          <w:tcPr>
-            <w:tcW w:w="9062" w:type="dxa"/>
-          </w:tcPr>
-          <w:p>
-            <w:r>
-              <w:t>neve</w:t>
-            </w:r>
-          </w:p>
-        </w:tc>
-      </w:tr>
-      <w:tr>
-        <w:tc>
-          <w:tcPr>
-            <w:tcW w:w="9062" w:type="dxa"/>
-          </w:tcPr>
-          <w:p>
-            <w:r>
-              <w:t>leírása</w:t>
-            </w:r>
-          </w:p>
-        </w:tc>
-      </w:tr>
-      <w:tr>
-        <w:tc>
-          <w:tcPr>
-            <w:tcW w:w="9062" w:type="dxa"/>
-            <w:shd w:val="clear" w:color="auto" w:fill="FFC000"/>
-          </w:tcPr>
-          <w:p>
-            <w:r>
-              <w:t>ekkapcs id</w:t>
-            </w:r>
-          </w:p>
-        </w:tc>
-      </w:tr>
     </w:tbl>
-    <w:p/>
-    <w:tbl>
-      <w:tblPr>
-        <w:tblStyle w:val="Rcsostblzat"/>
-        <w:tblW w:w="0" w:type="auto"/>
-        <w:tblLook w:val="04A0" w:firstRow="1" w:lastRow="0" w:firstColumn="1" w:lastColumn="0" w:noHBand="0" w:noVBand="1"/>
-      </w:tblPr>
-      <w:tblGrid>
-        <w:gridCol w:w="9062"/>
-      </w:tblGrid>
-      <w:tr>
-        <w:tc>
-          <w:tcPr>
-            <w:tcW w:w="9062" w:type="dxa"/>
-            <w:shd w:val="clear" w:color="auto" w:fill="AEAAAA" w:themeFill="background2" w:themeFillShade="BF"/>
-          </w:tcPr>
-          <w:p>
-            <w:r>
-              <w:t>Edzés</w:t>
-            </w:r>
-          </w:p>
-        </w:tc>
-      </w:tr>
-      <w:tr>
-        <w:tc>
-          <w:tcPr>
-            <w:tcW w:w="9062" w:type="dxa"/>
-            <w:shd w:val="clear" w:color="auto" w:fill="00B0F0"/>
-          </w:tcPr>
-          <w:p>
-            <w:r>
-              <w:t>edzes_id</w:t>
-            </w:r>
-          </w:p>
-        </w:tc>
-      </w:tr>
-      <w:tr>
-        <w:tc>
-          <w:tcPr>
-            <w:tcW w:w="9062" w:type="dxa"/>
-          </w:tcPr>
-          <w:p>
-            <w:r>
-              <w:t>nap</w:t>
-            </w:r>
-          </w:p>
-        </w:tc>
-      </w:tr>
-      <w:tr>
-        <w:tc>
-          <w:tcPr>
-            <w:tcW w:w="9062" w:type="dxa"/>
-          </w:tcPr>
-          <w:p>
-            <w:r>
-              <w:t>terv</w:t>
-            </w:r>
-          </w:p>
-        </w:tc>
-      </w:tr>
-      <w:tr>
-        <w:tc>
-          <w:tcPr>
-            <w:tcW w:w="9062" w:type="dxa"/>
-            <w:shd w:val="clear" w:color="auto" w:fill="FFC000"/>
-          </w:tcPr>
-          <w:p>
-            <w:r>
-              <w:t>edzésterv id</w:t>
-            </w:r>
-          </w:p>
-        </w:tc>
-      </w:tr>
-    </w:tbl>
-    <w:p/>
-    <w:tbl>
-      <w:tblPr>
-        <w:tblStyle w:val="Rcsostblzat"/>
-        <w:tblW w:w="0" w:type="auto"/>
-        <w:tblLook w:val="04A0" w:firstRow="1" w:lastRow="0" w:firstColumn="1" w:lastColumn="0" w:noHBand="0" w:noVBand="1"/>
-      </w:tblPr>
-      <w:tblGrid>
-        <w:gridCol w:w="9062"/>
-      </w:tblGrid>
-      <w:tr>
-        <w:tc>
-          <w:tcPr>
-            <w:tcW w:w="9062" w:type="dxa"/>
-            <w:shd w:val="clear" w:color="auto" w:fill="AEAAAA" w:themeFill="background2" w:themeFillShade="BF"/>
-          </w:tcPr>
-          <w:p>
-            <w:r>
-              <w:t>Étrend</w:t>
-            </w:r>
-          </w:p>
-        </w:tc>
-      </w:tr>
-      <w:tr>
-        <w:tc>
-          <w:tcPr>
-            <w:tcW w:w="9062" w:type="dxa"/>
-            <w:shd w:val="clear" w:color="auto" w:fill="00B0F0"/>
-          </w:tcPr>
-          <w:p>
-            <w:r>
-              <w:t>étrend id</w:t>
-            </w:r>
-          </w:p>
-        </w:tc>
-      </w:tr>
-      <w:tr>
-        <w:tc>
-          <w:tcPr>
-            <w:tcW w:w="9062" w:type="dxa"/>
-          </w:tcPr>
-          <w:p>
-            <w:r>
-              <w:t>nap</w:t>
-            </w:r>
-          </w:p>
-        </w:tc>
-      </w:tr>
-      <w:tr>
-        <w:tc>
-          <w:tcPr>
-            <w:tcW w:w="9062" w:type="dxa"/>
-          </w:tcPr>
-          <w:p>
-            <w:r>
-              <w:t>étrend</w:t>
-            </w:r>
-          </w:p>
-        </w:tc>
-      </w:tr>
-      <w:tr>
-        <w:tc>
-          <w:tcPr>
-            <w:tcW w:w="9062" w:type="dxa"/>
-            <w:shd w:val="clear" w:color="auto" w:fill="FFC000"/>
-          </w:tcPr>
-          <w:p>
-            <w:r>
-              <w:t>edzésterv id</w:t>
-            </w:r>
-          </w:p>
-        </w:tc>
-      </w:tr>
-    </w:tbl>
-    <w:p/>
     <w:p>
       <w:bookmarkStart w:id="0" w:name="_GoBack"/>
       <w:bookmarkEnd w:id="0"/>
+    </w:p>
+    <w:p>
+      <w:pPr>
+        <w:pStyle w:val="Cmsor1"/>
+        <w:pageBreakBefore/>
+      </w:pPr>
+      <w:r>
+        <w:lastRenderedPageBreak/>
+        <w:t>A terv finomítása</w:t>
+      </w:r>
+    </w:p>
+    <w:p>
+      <w:r>
+        <w:rPr>
+          <w:noProof/>
+          <w:lang w:eastAsia="hu-HU"/>
+        </w:rPr>
+        <w:drawing>
+          <wp:inline distT="0" distB="0" distL="0" distR="0">
+            <wp:extent cx="5760000" cy="1782000"/>
+            <wp:effectExtent l="0" t="0" r="0" b="8890"/>
+            <wp:docPr id="1" name="Kép 1"/>
+            <wp:cNvGraphicFramePr>
+              <a:graphicFrameLocks xmlns:a="http://schemas.openxmlformats.org/drawingml/2006/main" noChangeAspect="1"/>
+            </wp:cNvGraphicFramePr>
+            <a:graphic xmlns:a="http://schemas.openxmlformats.org/drawingml/2006/main">
+              <a:graphicData uri="http://schemas.openxmlformats.org/drawingml/2006/picture">
+                <pic:pic xmlns:pic="http://schemas.openxmlformats.org/drawingml/2006/picture">
+                  <pic:nvPicPr>
+                    <pic:cNvPr id="1" name="edzes_app adatbazis.png"/>
+                    <pic:cNvPicPr/>
+                  </pic:nvPicPr>
+                  <pic:blipFill>
+                    <a:blip r:embed="rId7" cstate="print">
+                      <a:extLst>
+                        <a:ext uri="{28A0092B-C50C-407E-A947-70E740481C1C}">
+                          <a14:useLocalDpi xmlns:a14="http://schemas.microsoft.com/office/drawing/2010/main" val="0"/>
+                        </a:ext>
+                      </a:extLst>
+                    </a:blip>
+                    <a:stretch>
+                      <a:fillRect/>
+                    </a:stretch>
+                  </pic:blipFill>
+                  <pic:spPr>
+                    <a:xfrm>
+                      <a:off x="0" y="0"/>
+                      <a:ext cx="5760000" cy="1782000"/>
+                    </a:xfrm>
+                    <a:prstGeom prst="rect">
+                      <a:avLst/>
+                    </a:prstGeom>
+                  </pic:spPr>
+                </pic:pic>
+              </a:graphicData>
+            </a:graphic>
+          </wp:inline>
+        </w:drawing>
+      </w:r>
     </w:p>
     <w:sectPr>
       <w:pgSz w:w="11906" w:h="16838"/>

</xml_diff>

<commit_message>
tevekenysegek rogzitese javitas + adatbazis dokumentacio
</commit_message>
<xml_diff>
--- a/Adatbázis dokumentáció.docx
+++ b/Adatbázis dokumentáció.docx
@@ -9,6 +9,8 @@
       <w:r>
         <w:t>Szükséges információk</w:t>
       </w:r>
+      <w:bookmarkStart w:id="0" w:name="_GoBack"/>
+      <w:bookmarkEnd w:id="0"/>
     </w:p>
     <w:p>
       <w:r>
@@ -67,13 +69,7 @@
         <w:rPr>
           <w:b/>
         </w:rPr>
-        <w:t>ek</w:t>
-      </w:r>
-      <w:r>
-        <w:rPr>
-          <w:b/>
-        </w:rPr>
-        <w:t xml:space="preserve"> </w:t>
+        <w:t xml:space="preserve">ek </w:t>
       </w:r>
       <w:r>
         <w:rPr>
@@ -82,22 +78,7 @@
         <w:t>adatai</w:t>
       </w:r>
       <w:r>
-        <w:t>: Mivel egy edző profillal lehetőségünk van az összes regisztrált klienssel, és egy kliens profillal lehetőségünk van az összes regisztrált edzővel privát üzenetben csevegni el kell tárolnunk, hogy ki küldte az üzenetet, ki</w:t>
-      </w:r>
-      <w:r>
-        <w:t>nek küldte, mikor küldte és magát az üzenet</w:t>
-      </w:r>
-      <w:r>
-        <w:t xml:space="preserve"> tartalmát</w:t>
-      </w:r>
-      <w:r>
-        <w:t xml:space="preserve"> </w:t>
-      </w:r>
-      <w:r>
-        <w:t>(üzenetet)</w:t>
-      </w:r>
-      <w:r>
-        <w:t>.</w:t>
+        <w:t>: Mivel egy edző profillal lehetőségünk van privát üzenetben csevegni az összes regisztrált klienssel, és egy kliens profillal lehetőségünk van privát üzenetben csevegni az összes regisztrált edzővel - el kell tárolnunk, hogy ki küldte az üzenetet, kinek küldte, mikor küldte és magát az üzenet tartalmát (üzenetet).</w:t>
       </w:r>
     </w:p>
     <w:p>
@@ -169,18 +150,42 @@
         <w:pStyle w:val="Cmsor1"/>
       </w:pPr>
       <w:r>
-        <w:t>Információk táblákra osztása</w:t>
-      </w:r>
-    </w:p>
-    <w:p>
-      <w:r>
-        <w:rPr>
-          <w:b/>
-        </w:rPr>
-        <w:t>Felhasználók tábla:</w:t>
-      </w:r>
-      <w:r>
-        <w:t xml:space="preserve"> Úgy döntöttünk, hogy a felhasználók adatait 1 táblában tároljuk el, mert szinte teljesen egyforma adatokat tárolunk el edző és kliens profilról is.</w:t>
+        <w:t xml:space="preserve">Információk </w:t>
+      </w:r>
+      <w:r>
+        <w:t>egyedekre</w:t>
+      </w:r>
+      <w:r>
+        <w:t xml:space="preserve"> osztása</w:t>
+      </w:r>
+    </w:p>
+    <w:p>
+      <w:r>
+        <w:rPr>
+          <w:b/>
+        </w:rPr>
+        <w:t xml:space="preserve">Felhasználók </w:t>
+      </w:r>
+      <w:r>
+        <w:rPr>
+          <w:b/>
+        </w:rPr>
+        <w:t>egyed</w:t>
+      </w:r>
+      <w:r>
+        <w:rPr>
+          <w:b/>
+        </w:rPr>
+        <w:t>:</w:t>
+      </w:r>
+      <w:r>
+        <w:t xml:space="preserve"> Úgy döntöttünk, hogy a felhasználók adatait 1 táblában tároljuk el, mert szinte teljesen egyforma </w:t>
+      </w:r>
+      <w:r>
+        <w:t>tulajdonságokat</w:t>
+      </w:r>
+      <w:r>
+        <w:t xml:space="preserve"> tárolunk el edző és kliens profilról is.</w:t>
       </w:r>
       <w:r>
         <w:t xml:space="preserve"> Tehát a felhasználók táblában fog szerepelni a vezetéknév, keresztnév, nem, e-mail cím, jelszó, profil típusa</w:t>
@@ -188,8 +193,6 @@
       <w:r>
         <w:t>, profilkép, bemutatkozó szöveg és a</w:t>
       </w:r>
-      <w:bookmarkStart w:id="0" w:name="_GoBack"/>
-      <w:bookmarkEnd w:id="0"/>
       <w:r>
         <w:t xml:space="preserve"> telefonszám.</w:t>
       </w:r>
@@ -211,7 +214,13 @@
         <w:rPr>
           <w:b/>
         </w:rPr>
-        <w:t xml:space="preserve"> tábla</w:t>
+        <w:t xml:space="preserve"> </w:t>
+      </w:r>
+      <w:r>
+        <w:rPr>
+          <w:b/>
+        </w:rPr>
+        <w:t>egyed</w:t>
       </w:r>
       <w:r>
         <w:t>: Az ü</w:t>
@@ -243,7 +252,13 @@
         <w:rPr>
           <w:b/>
         </w:rPr>
-        <w:t>tábla:</w:t>
+        <w:t>egyed</w:t>
+      </w:r>
+      <w:r>
+        <w:rPr>
+          <w:b/>
+        </w:rPr>
+        <w:t>:</w:t>
       </w:r>
       <w:r>
         <w:rPr>
@@ -266,7 +281,13 @@
         <w:rPr>
           <w:b/>
         </w:rPr>
-        <w:t>erv tábla</w:t>
+        <w:t xml:space="preserve">erv </w:t>
+      </w:r>
+      <w:r>
+        <w:rPr>
+          <w:b/>
+        </w:rPr>
+        <w:t>egyed</w:t>
       </w:r>
       <w:r>
         <w:rPr>
@@ -286,13 +307,31 @@
         <w:rPr>
           <w:b/>
         </w:rPr>
-        <w:t>Edzés tábla:</w:t>
+        <w:t xml:space="preserve">Edzés </w:t>
+      </w:r>
+      <w:r>
+        <w:rPr>
+          <w:b/>
+        </w:rPr>
+        <w:t>egyed</w:t>
+      </w:r>
+      <w:r>
+        <w:rPr>
+          <w:b/>
+        </w:rPr>
+        <w:t>:</w:t>
       </w:r>
       <w:r>
         <w:t xml:space="preserve"> </w:t>
       </w:r>
       <w:r>
-        <w:t>Ez a tábla tartalmazza az edzéstervet, itt el van tárolva az edzés leírása (feladatok)</w:t>
+        <w:t xml:space="preserve">Ez a tábla tartalmazza az edzéstervet, itt </w:t>
+      </w:r>
+      <w:r>
+        <w:t>tároljuk az edzés leírását</w:t>
+      </w:r>
+      <w:r>
+        <w:t xml:space="preserve"> (feladatok)</w:t>
       </w:r>
       <w:r>
         <w:t xml:space="preserve"> és hogy melyik napra szól az adott edzés.</w:t>
@@ -303,7 +342,13 @@
         <w:rPr>
           <w:b/>
         </w:rPr>
-        <w:t>Étrend tábla</w:t>
+        <w:t xml:space="preserve">Étrend </w:t>
+      </w:r>
+      <w:r>
+        <w:rPr>
+          <w:b/>
+        </w:rPr>
+        <w:t>egyed</w:t>
       </w:r>
       <w:r>
         <w:rPr>
@@ -361,7 +406,10 @@
           </w:tcPr>
           <w:p>
             <w:r>
-              <w:t>felhasználó id</w:t>
+              <w:t>felhasználó_</w:t>
+            </w:r>
+            <w:r>
+              <w:t>id</w:t>
             </w:r>
           </w:p>
         </w:tc>
@@ -540,7 +588,10 @@
           </w:tcPr>
           <w:p>
             <w:r>
-              <w:t>üzenet id</w:t>
+              <w:t>üzenet_</w:t>
+            </w:r>
+            <w:r>
+              <w:t>id</w:t>
             </w:r>
           </w:p>
         </w:tc>
@@ -556,7 +607,10 @@
           </w:tcPr>
           <w:p>
             <w:r>
-              <w:t>kimenő id</w:t>
+              <w:t>kimenő_</w:t>
+            </w:r>
+            <w:r>
+              <w:t>id</w:t>
             </w:r>
           </w:p>
         </w:tc>
@@ -572,7 +626,10 @@
           </w:tcPr>
           <w:p>
             <w:r>
-              <w:t>bejövő id</w:t>
+              <w:t>bejövő_</w:t>
+            </w:r>
+            <w:r>
+              <w:t>id</w:t>
             </w:r>
           </w:p>
         </w:tc>
@@ -661,7 +718,10 @@
           </w:tcPr>
           <w:p>
             <w:r>
-              <w:t>felhasznalo_id</w:t>
+              <w:t>felhasználó</w:t>
+            </w:r>
+            <w:r>
+              <w:t>_id</w:t>
             </w:r>
           </w:p>
         </w:tc>
@@ -692,136 +752,6 @@
           <w:p>
             <w:r>
               <w:t>leírás</w:t>
-            </w:r>
-          </w:p>
-        </w:tc>
-      </w:tr>
-    </w:tbl>
-    <w:p/>
-    <w:p/>
-    <w:tbl>
-      <w:tblPr>
-        <w:tblStyle w:val="Rcsostblzat"/>
-        <w:tblW w:w="0" w:type="auto"/>
-        <w:tblLook w:val="04A0" w:firstRow="1" w:lastRow="0" w:firstColumn="1" w:lastColumn="0" w:noHBand="0" w:noVBand="1"/>
-      </w:tblPr>
-      <w:tblGrid>
-        <w:gridCol w:w="7719"/>
-      </w:tblGrid>
-      <w:tr>
-        <w:tc>
-          <w:tcPr>
-            <w:tcW w:w="0" w:type="auto"/>
-            <w:shd w:val="clear" w:color="auto" w:fill="AEAAAA" w:themeFill="background2" w:themeFillShade="BF"/>
-          </w:tcPr>
-          <w:p>
-            <w:r>
-              <w:t>Edző</w:t>
-            </w:r>
-            <w:r>
-              <w:t>Kliens</w:t>
-            </w:r>
-            <w:r>
-              <w:t>kapc</w:t>
-            </w:r>
-            <w:r>
-              <w:t>s</w:t>
-            </w:r>
-          </w:p>
-        </w:tc>
-      </w:tr>
-      <w:tr>
-        <w:tc>
-          <w:tcPr>
-            <w:tcW w:w="0" w:type="auto"/>
-            <w:shd w:val="clear" w:color="auto" w:fill="00B0F0"/>
-          </w:tcPr>
-          <w:p>
-            <w:r>
-              <w:t>kapcs id</w:t>
-            </w:r>
-          </w:p>
-        </w:tc>
-      </w:tr>
-      <w:tr>
-        <w:tc>
-          <w:tcPr>
-            <w:tcW w:w="0" w:type="auto"/>
-            <w:shd w:val="clear" w:color="auto" w:fill="FFC000"/>
-          </w:tcPr>
-          <w:p>
-            <w:r>
-              <w:t>kuldő id</w:t>
-            </w:r>
-            <w:r>
-              <w:t xml:space="preserve"> (kapcsolat kezdeményezőjének azonosítója</w:t>
-            </w:r>
-            <w:r>
-              <w:t xml:space="preserve"> [felkérő/küldő]</w:t>
-            </w:r>
-            <w:r>
-              <w:t>)</w:t>
-            </w:r>
-          </w:p>
-        </w:tc>
-      </w:tr>
-      <w:tr>
-        <w:tc>
-          <w:tcPr>
-            <w:tcW w:w="0" w:type="auto"/>
-            <w:shd w:val="clear" w:color="auto" w:fill="FFC000"/>
-          </w:tcPr>
-          <w:p>
-            <w:r>
-              <w:t>fogadó id</w:t>
-            </w:r>
-            <w:r>
-              <w:t xml:space="preserve"> (annak azonosítója akivel kezdeményezni szeretné a kapcsolatot</w:t>
-            </w:r>
-            <w:r>
-              <w:t xml:space="preserve"> [fogadó]</w:t>
-            </w:r>
-            <w:r>
-              <w:t>)</w:t>
-            </w:r>
-          </w:p>
-        </w:tc>
-      </w:tr>
-      <w:tr>
-        <w:tc>
-          <w:tcPr>
-            <w:tcW w:w="0" w:type="auto"/>
-          </w:tcPr>
-          <w:p>
-            <w:r>
-              <w:t>elfogadva</w:t>
-            </w:r>
-            <w:r>
-              <w:t xml:space="preserve"> (elfogadva vagy elutasítva [true/false])</w:t>
-            </w:r>
-          </w:p>
-        </w:tc>
-      </w:tr>
-      <w:tr>
-        <w:tc>
-          <w:tcPr>
-            <w:tcW w:w="0" w:type="auto"/>
-          </w:tcPr>
-          <w:p>
-            <w:r>
-              <w:t>felkérés dátuma</w:t>
-            </w:r>
-          </w:p>
-        </w:tc>
-      </w:tr>
-      <w:tr>
-        <w:tc>
-          <w:tcPr>
-            <w:tcW w:w="0" w:type="auto"/>
-          </w:tcPr>
-          <w:p>
-            <w:r>
-              <w:t>kapcsolat kezdetének dátuma</w:t>
             </w:r>
           </w:p>
         </w:tc>
@@ -835,7 +765,7 @@
         <w:tblLook w:val="04A0" w:firstRow="1" w:lastRow="0" w:firstColumn="1" w:lastColumn="0" w:noHBand="0" w:noVBand="1"/>
       </w:tblPr>
       <w:tblGrid>
-        <w:gridCol w:w="1299"/>
+        <w:gridCol w:w="7779"/>
       </w:tblGrid>
       <w:tr>
         <w:tc>
@@ -845,6 +775,156 @@
           </w:tcPr>
           <w:p>
             <w:r>
+              <w:t>Edző</w:t>
+            </w:r>
+            <w:r>
+              <w:t>Kliens</w:t>
+            </w:r>
+            <w:r>
+              <w:t>kapc</w:t>
+            </w:r>
+            <w:r>
+              <w:t>s</w:t>
+            </w:r>
+          </w:p>
+        </w:tc>
+      </w:tr>
+      <w:tr>
+        <w:tc>
+          <w:tcPr>
+            <w:tcW w:w="0" w:type="auto"/>
+            <w:shd w:val="clear" w:color="auto" w:fill="00B0F0"/>
+          </w:tcPr>
+          <w:p>
+            <w:r>
+              <w:t>kapcs_</w:t>
+            </w:r>
+            <w:r>
+              <w:t>id</w:t>
+            </w:r>
+          </w:p>
+        </w:tc>
+      </w:tr>
+      <w:tr>
+        <w:tc>
+          <w:tcPr>
+            <w:tcW w:w="0" w:type="auto"/>
+            <w:shd w:val="clear" w:color="auto" w:fill="FFC000"/>
+          </w:tcPr>
+          <w:p>
+            <w:r>
+              <w:t>kuldő_</w:t>
+            </w:r>
+            <w:r>
+              <w:t>id</w:t>
+            </w:r>
+            <w:r>
+              <w:t xml:space="preserve"> (kapcsolat kezdeményezőjének azonosítója</w:t>
+            </w:r>
+            <w:r>
+              <w:t xml:space="preserve"> [felkérő/küldő]</w:t>
+            </w:r>
+            <w:r>
+              <w:t>)</w:t>
+            </w:r>
+          </w:p>
+        </w:tc>
+      </w:tr>
+      <w:tr>
+        <w:tc>
+          <w:tcPr>
+            <w:tcW w:w="0" w:type="auto"/>
+            <w:shd w:val="clear" w:color="auto" w:fill="FFC000"/>
+          </w:tcPr>
+          <w:p>
+            <w:r>
+              <w:t>fogadó_</w:t>
+            </w:r>
+            <w:r>
+              <w:t>id</w:t>
+            </w:r>
+            <w:r>
+              <w:t xml:space="preserve"> (annak azonosítója akivel kezdeményezni szeretné a kapcsolatot</w:t>
+            </w:r>
+            <w:r>
+              <w:t xml:space="preserve"> [fogadó]</w:t>
+            </w:r>
+            <w:r>
+              <w:t>)</w:t>
+            </w:r>
+          </w:p>
+        </w:tc>
+      </w:tr>
+      <w:tr>
+        <w:tc>
+          <w:tcPr>
+            <w:tcW w:w="0" w:type="auto"/>
+          </w:tcPr>
+          <w:p>
+            <w:r>
+              <w:t>elfogadva</w:t>
+            </w:r>
+            <w:r>
+              <w:t xml:space="preserve"> (elfogadva</w:t>
+            </w:r>
+            <w:r>
+              <w:t>[true]</w:t>
+            </w:r>
+            <w:r>
+              <w:t xml:space="preserve"> vagy elutasítva</w:t>
+            </w:r>
+            <w:r>
+              <w:t>[false]</w:t>
+            </w:r>
+            <w:r>
+              <w:t>)</w:t>
+            </w:r>
+          </w:p>
+        </w:tc>
+      </w:tr>
+      <w:tr>
+        <w:tc>
+          <w:tcPr>
+            <w:tcW w:w="0" w:type="auto"/>
+          </w:tcPr>
+          <w:p>
+            <w:r>
+              <w:t>felkérés dátuma</w:t>
+            </w:r>
+          </w:p>
+        </w:tc>
+      </w:tr>
+      <w:tr>
+        <w:tc>
+          <w:tcPr>
+            <w:tcW w:w="0" w:type="auto"/>
+          </w:tcPr>
+          <w:p>
+            <w:r>
+              <w:t>kapcsolat kezdetének dátuma</w:t>
+            </w:r>
+          </w:p>
+        </w:tc>
+      </w:tr>
+    </w:tbl>
+    <w:p/>
+    <w:tbl>
+      <w:tblPr>
+        <w:tblStyle w:val="Rcsostblzat"/>
+        <w:tblW w:w="0" w:type="auto"/>
+        <w:tblLook w:val="04A0" w:firstRow="1" w:lastRow="0" w:firstColumn="1" w:lastColumn="0" w:noHBand="0" w:noVBand="1"/>
+      </w:tblPr>
+      <w:tblGrid>
+        <w:gridCol w:w="1359"/>
+      </w:tblGrid>
+      <w:tr>
+        <w:tc>
+          <w:tcPr>
+            <w:tcW w:w="0" w:type="auto"/>
+            <w:shd w:val="clear" w:color="auto" w:fill="AEAAAA" w:themeFill="background2" w:themeFillShade="BF"/>
+          </w:tcPr>
+          <w:p>
+            <w:r>
               <w:t>Terv</w:t>
             </w:r>
           </w:p>
@@ -858,7 +938,10 @@
           </w:tcPr>
           <w:p>
             <w:r>
-              <w:t>edzésterv id</w:t>
+              <w:t>edzésterv_</w:t>
+            </w:r>
+            <w:r>
+              <w:t>id</w:t>
             </w:r>
           </w:p>
         </w:tc>
@@ -895,7 +978,10 @@
           </w:tcPr>
           <w:p>
             <w:r>
-              <w:t>kapcs id</w:t>
+              <w:t>kapcs_</w:t>
+            </w:r>
+            <w:r>
+              <w:t>id</w:t>
             </w:r>
           </w:p>
         </w:tc>
@@ -932,7 +1018,10 @@
           </w:tcPr>
           <w:p>
             <w:r>
-              <w:t>edzes_id</w:t>
+              <w:t>edzé</w:t>
+            </w:r>
+            <w:r>
+              <w:t>s_id</w:t>
             </w:r>
           </w:p>
         </w:tc>
@@ -969,7 +1058,10 @@
           </w:tcPr>
           <w:p>
             <w:r>
-              <w:t>edzésterv id</w:t>
+              <w:t>edzésterv_</w:t>
+            </w:r>
+            <w:r>
+              <w:t>id</w:t>
             </w:r>
           </w:p>
         </w:tc>
@@ -1006,7 +1098,10 @@
           </w:tcPr>
           <w:p>
             <w:r>
-              <w:t>étrend id</w:t>
+              <w:t>étrend_</w:t>
+            </w:r>
+            <w:r>
+              <w:t>id</w:t>
             </w:r>
           </w:p>
         </w:tc>
@@ -1046,7 +1141,10 @@
           </w:tcPr>
           <w:p>
             <w:r>
-              <w:t>edzésterv id</w:t>
+              <w:t>edzésterv_</w:t>
+            </w:r>
+            <w:r>
+              <w:t>id</w:t>
             </w:r>
           </w:p>
         </w:tc>
@@ -1091,7 +1189,10 @@
     </w:p>
     <w:p>
       <w:r>
-        <w:t>Egy felhasználóhoz több üzenet, viszont 1 adott üzenet csak 1 felhasználóhoz tartozhat.</w:t>
+        <w:t>Egy felhasználóhoz</w:t>
+      </w:r>
+      <w:r>
+        <w:t xml:space="preserve"> több üzenet is tartozhat és egy üzenet pedig 2 felhasználóhoz tartozik (egy küldőhöz és egy fogadóhoz).</w:t>
       </w:r>
     </w:p>
     <w:p>
@@ -1222,26 +1323,30 @@
         <w:t xml:space="preserve"> adott tervhez tartozhat.</w:t>
       </w:r>
     </w:p>
-    <w:p/>
     <w:p>
       <w:pPr>
         <w:pStyle w:val="Cmsor1"/>
       </w:pPr>
       <w:r>
-        <w:t>A terv finomítása</w:t>
-      </w:r>
-    </w:p>
-    <w:p>
-      <w:r>
-        <w:rPr>
-          <w:noProof/>
-          <w:lang w:eastAsia="hu-HU"/>
-        </w:rPr>
+        <w:t>Táblák</w:t>
+      </w:r>
+    </w:p>
+    <w:p/>
+    <w:p>
+      <w:pPr>
+        <w:pStyle w:val="Cmsor1"/>
+      </w:pPr>
+      <w:r>
+        <w:t>Adatbázis diagram</w:t>
+      </w:r>
+    </w:p>
+    <w:p>
+      <w:r>
         <w:drawing>
-          <wp:inline distT="0" distB="0" distL="0" distR="0">
-            <wp:extent cx="5760720" cy="1767205"/>
-            <wp:effectExtent l="0" t="0" r="0" b="4445"/>
-            <wp:docPr id="3" name="Kép 3"/>
+          <wp:inline distT="0" distB="0" distL="0" distR="0" wp14:anchorId="46106961" wp14:editId="1ADAD04B">
+            <wp:extent cx="5760720" cy="3662045"/>
+            <wp:effectExtent l="0" t="0" r="0" b="0"/>
+            <wp:docPr id="1" name="Kép 1"/>
             <wp:cNvGraphicFramePr>
               <a:graphicFrameLocks xmlns:a="http://schemas.openxmlformats.org/drawingml/2006/main" noChangeAspect="1"/>
             </wp:cNvGraphicFramePr>
@@ -1249,17 +1354,11 @@
               <a:graphicData uri="http://schemas.openxmlformats.org/drawingml/2006/picture">
                 <pic:pic xmlns:pic="http://schemas.openxmlformats.org/drawingml/2006/picture">
                   <pic:nvPicPr>
-                    <pic:cNvPr id="3" name="abterv.png"/>
+                    <pic:cNvPr id="1" name=""/>
                     <pic:cNvPicPr/>
                   </pic:nvPicPr>
                   <pic:blipFill>
-                    <a:blip r:embed="rId7" cstate="print">
-                      <a:extLst>
-                        <a:ext uri="{28A0092B-C50C-407E-A947-70E740481C1C}">
-                          <a14:useLocalDpi xmlns:a14="http://schemas.microsoft.com/office/drawing/2010/main" val="0"/>
-                        </a:ext>
-                      </a:extLst>
-                    </a:blip>
+                    <a:blip r:embed="rId7"/>
                     <a:stretch>
                       <a:fillRect/>
                     </a:stretch>
@@ -1267,7 +1366,7 @@
                   <pic:spPr>
                     <a:xfrm>
                       <a:off x="0" y="0"/>
-                      <a:ext cx="5760720" cy="1767205"/>
+                      <a:ext cx="5760720" cy="3662045"/>
                     </a:xfrm>
                     <a:prstGeom prst="rect">
                       <a:avLst/>

</xml_diff>

<commit_message>
adatbazis doc, profil adatok
Profil adatoknal lathato a valasztott profillal meglevo kapcsolat felkeresenek datuma,
ha el van fogadva akkor a kapcsolat kezdete datum csereli
</commit_message>
<xml_diff>
--- a/Adatbázis dokumentáció.docx
+++ b/Adatbázis dokumentáció.docx
@@ -76,7 +76,7 @@
         <w:t>adatai</w:t>
       </w:r>
       <w:r>
-        <w:t>: Mivel egy edző profillal lehetőségünk van privát üzenetben csevegni az összes regisztrált klienssel, és egy kliens profillal lehetőségünk van privát üzenetben csevegni az összes regisztrált edzővel - el kell tárolnunk, hogy ki küldte az üzenetet, kinek küldte, mikor küldte és magát az üzenet tartalmát (üzenetet).</w:t>
+        <w:t>: Mivel egy edző profillal lehetőségünk van privát üzenetben csevegni az összes regisztrált klienssel, és egy kliens profillal lehetőségünk van privát üzenetben csevegni az összes regisztrált edzővel - el kell tárolnunk, hogy ki küldte az üzenetet, kinek küldte és magát az üzenet tartalmát (üzenetet).</w:t>
       </w:r>
     </w:p>
     <w:p>
@@ -230,7 +230,13 @@
         <w:t xml:space="preserve"> </w:t>
       </w:r>
       <w:r>
-        <w:t>hogy ki küldte az üzenetet, kinek küldte, mikor küldte és magát az üzenet tartalmát (üzenetet).</w:t>
+        <w:t>hogy ki kü</w:t>
+      </w:r>
+      <w:r>
+        <w:t xml:space="preserve">ldte az üzenetet, kinek küldte </w:t>
+      </w:r>
+      <w:r>
+        <w:t>és magát az üzenet tartalmát (üzenetet).</w:t>
       </w:r>
     </w:p>
     <w:p>
@@ -628,21 +634,6 @@
             </w:r>
             <w:r>
               <w:t>id</w:t>
-            </w:r>
-          </w:p>
-        </w:tc>
-      </w:tr>
-      <w:tr>
-        <w:trPr>
-          <w:trHeight w:val="294"/>
-        </w:trPr>
-        <w:tc>
-          <w:tcPr>
-            <w:tcW w:w="2585" w:type="dxa"/>
-          </w:tcPr>
-          <w:p>
-            <w:r>
-              <w:t>mikor</w:t>
             </w:r>
           </w:p>
         </w:tc>
@@ -1938,38 +1929,6 @@
           </w:tcPr>
           <w:p>
             <w:r>
-              <w:t>mikor</w:t>
-            </w:r>
-          </w:p>
-        </w:tc>
-        <w:tc>
-          <w:tcPr>
-            <w:tcW w:w="3021" w:type="dxa"/>
-          </w:tcPr>
-          <w:p>
-            <w:r>
-              <w:t>datetime</w:t>
-            </w:r>
-          </w:p>
-        </w:tc>
-        <w:tc>
-          <w:tcPr>
-            <w:tcW w:w="3021" w:type="dxa"/>
-          </w:tcPr>
-          <w:p>
-            <w:r>
-              <w:t>mikor lett elküldve az adott üzenet</w:t>
-            </w:r>
-          </w:p>
-        </w:tc>
-      </w:tr>
-      <w:tr>
-        <w:tc>
-          <w:tcPr>
-            <w:tcW w:w="3020" w:type="dxa"/>
-          </w:tcPr>
-          <w:p>
-            <w:r>
               <w:t>uzenet</w:t>
             </w:r>
           </w:p>
@@ -2028,6 +1987,7 @@
                 <w:sz w:val="28"/>
                 <w:szCs w:val="28"/>
               </w:rPr>
+              <w:lastRenderedPageBreak/>
               <w:t>tevekenysegek</w:t>
             </w:r>
           </w:p>
@@ -2738,12 +2698,7 @@
           </w:tcPr>
           <w:p>
             <w:r>
-              <w:t>in</w:t>
-            </w:r>
-            <w:bookmarkStart w:id="0" w:name="_GoBack"/>
-            <w:bookmarkEnd w:id="0"/>
-            <w:r>
-              <w:t>t(11</w:t>
+              <w:t>int(11</w:t>
             </w:r>
             <w:r>
               <w:t>)</w:t>
@@ -3218,15 +3173,16 @@
         <w:pStyle w:val="Cmsor1"/>
       </w:pPr>
       <w:r>
+        <w:lastRenderedPageBreak/>
         <w:t>Adatbázis diagram</w:t>
       </w:r>
     </w:p>
     <w:p>
       <w:r>
         <w:drawing>
-          <wp:inline distT="0" distB="0" distL="0" distR="0" wp14:anchorId="14AFA92C" wp14:editId="602D9D2B">
-            <wp:extent cx="5760720" cy="4093210"/>
-            <wp:effectExtent l="0" t="0" r="0" b="2540"/>
+          <wp:inline distT="0" distB="0" distL="0" distR="0" wp14:anchorId="254B81D1" wp14:editId="49DFB1F5">
+            <wp:extent cx="5760720" cy="3890645"/>
+            <wp:effectExtent l="0" t="0" r="0" b="0"/>
             <wp:docPr id="1" name="Kép 1"/>
             <wp:cNvGraphicFramePr>
               <a:graphicFrameLocks xmlns:a="http://schemas.openxmlformats.org/drawingml/2006/main" noChangeAspect="1"/>
@@ -3247,7 +3203,7 @@
                   <pic:spPr>
                     <a:xfrm>
                       <a:off x="0" y="0"/>
-                      <a:ext cx="5760720" cy="4093210"/>
+                      <a:ext cx="5760720" cy="3890645"/>
                     </a:xfrm>
                     <a:prstGeom prst="rect">
                       <a:avLst/>
@@ -3259,6 +3215,8 @@
           </wp:inline>
         </w:drawing>
       </w:r>
+      <w:bookmarkStart w:id="0" w:name="_GoBack"/>
+      <w:bookmarkEnd w:id="0"/>
     </w:p>
     <w:sectPr>
       <w:pgSz w:w="11906" w:h="16838"/>

</xml_diff>